<commit_message>
project service and controller
</commit_message>
<xml_diff>
--- a/Annotations.docx
+++ b/Annotations.docx
@@ -1,6 +1,6 @@
 
 <file path=word/document.xml><?xml version="1.0" encoding="utf-8"?>
-<w:document xmlns:wpc="http://schemas.microsoft.com/office/word/2010/wordprocessingCanvas" xmlns:cx="http://schemas.microsoft.com/office/drawing/2014/chartex" xmlns:cx1="http://schemas.microsoft.com/office/drawing/2015/9/8/chartex" xmlns:cx2="http://schemas.microsoft.com/office/drawing/2015/10/21/chartex" xmlns:cx3="http://schemas.microsoft.com/office/drawing/2016/5/9/chartex" xmlns:cx4="http://schemas.microsoft.com/office/drawing/2016/5/10/chartex" xmlns:cx5="http://schemas.microsoft.com/office/drawing/2016/5/11/chartex" xmlns:cx6="http://schemas.microsoft.com/office/drawing/2016/5/12/chartex" xmlns:cx7="http://schemas.microsoft.com/office/drawing/2016/5/13/chartex" xmlns:cx8="http://schemas.microsoft.com/office/drawing/2016/5/14/chartex" xmlns:mc="http://schemas.openxmlformats.org/markup-compatibility/2006" xmlns:aink="http://schemas.microsoft.com/office/drawing/2016/ink" xmlns:am3d="http://schemas.microsoft.com/office/drawing/2017/model3d" xmlns:o="urn:schemas-microsoft-com:office:office" xmlns:r="http://schemas.openxmlformats.org/officeDocument/2006/relationships" xmlns:m="http://schemas.openxmlformats.org/officeDocument/2006/math" xmlns:v="urn:schemas-microsoft-com:vml" xmlns:wp14="http://schemas.microsoft.com/office/word/2010/wordprocessingDrawing" xmlns:wp="http://schemas.openxmlformats.org/drawingml/2006/wordprocessingDrawing" xmlns:w10="urn:schemas-microsoft-com:office:word" xmlns:w="http://schemas.openxmlformats.org/wordprocessingml/2006/main" xmlns:w14="http://schemas.microsoft.com/office/word/2010/wordml" xmlns:w15="http://schemas.microsoft.com/office/word/2012/wordml" xmlns:w16cid="http://schemas.microsoft.com/office/word/2016/wordml/cid" xmlns:w16se="http://schemas.microsoft.com/office/word/2015/wordml/symex" xmlns:wpg="http://schemas.microsoft.com/office/word/2010/wordprocessingGroup" xmlns:wpi="http://schemas.microsoft.com/office/word/2010/wordprocessingInk" xmlns:wne="http://schemas.microsoft.com/office/word/2006/wordml" xmlns:wps="http://schemas.microsoft.com/office/word/2010/wordprocessingShape" mc:Ignorable="w14 w15 w16se w16cid wp14">
+<w:document xmlns:wpc="http://schemas.microsoft.com/office/word/2010/wordprocessingCanvas" xmlns:mc="http://schemas.openxmlformats.org/markup-compatibility/2006" xmlns:o="urn:schemas-microsoft-com:office:office" xmlns:r="http://schemas.openxmlformats.org/officeDocument/2006/relationships" xmlns:m="http://schemas.openxmlformats.org/officeDocument/2006/math" xmlns:v="urn:schemas-microsoft-com:vml" xmlns:wp14="http://schemas.microsoft.com/office/word/2010/wordprocessingDrawing" xmlns:wp="http://schemas.openxmlformats.org/drawingml/2006/wordprocessingDrawing" xmlns:w10="urn:schemas-microsoft-com:office:word" xmlns:w="http://schemas.openxmlformats.org/wordprocessingml/2006/main" xmlns:w14="http://schemas.microsoft.com/office/word/2010/wordml" xmlns:w15="http://schemas.microsoft.com/office/word/2012/wordml" xmlns:wpg="http://schemas.microsoft.com/office/word/2010/wordprocessingGroup" xmlns:wpi="http://schemas.microsoft.com/office/word/2010/wordprocessingInk" xmlns:wne="http://schemas.microsoft.com/office/word/2006/wordml" xmlns:wps="http://schemas.microsoft.com/office/word/2010/wordprocessingShape" mc:Ignorable="w14 w15 wp14">
   <w:body>
     <w:p>
       <w:pPr>
@@ -115,6 +115,7 @@
       <w:r>
         <w:rPr>
           <w:noProof/>
+          <w:lang w:eastAsia="pt-BR"/>
         </w:rPr>
         <w:drawing>
           <wp:inline distT="0" distB="0" distL="0" distR="0" wp14:anchorId="63B241A1" wp14:editId="79E822EE">
@@ -542,7 +543,7 @@
           <w:b/>
           <w:lang w:val="en-GB"/>
         </w:rPr>
-        <w:t>jdbc:h</w:t>
+        <w:t>jdbc</w:t>
       </w:r>
       <w:proofErr w:type="gramStart"/>
       <w:r>
@@ -550,21 +551,15 @@
           <w:b/>
           <w:lang w:val="en-GB"/>
         </w:rPr>
-        <w:t>2:mem</w:t>
+        <w:t>:h2:mem:testdb</w:t>
       </w:r>
       <w:proofErr w:type="gramEnd"/>
-      <w:r>
-        <w:rPr>
-          <w:b/>
-          <w:lang w:val="en-GB"/>
-        </w:rPr>
-        <w:t>:testdb</w:t>
-      </w:r>
     </w:p>
     <w:p>
       <w:r>
         <w:rPr>
           <w:noProof/>
+          <w:lang w:eastAsia="pt-BR"/>
         </w:rPr>
         <w:drawing>
           <wp:inline distT="0" distB="0" distL="0" distR="0" wp14:anchorId="731DACBC" wp14:editId="0A5EEECE">
@@ -675,6 +670,7 @@
           <w:lang w:val="en-US"/>
         </w:rPr>
       </w:pPr>
+      <w:proofErr w:type="gramStart"/>
       <w:r>
         <w:rPr>
           <w:rFonts w:ascii="Consolas" w:hAnsi="Consolas" w:cs="Consolas"/>
@@ -686,6 +682,7 @@
         </w:rPr>
         <w:t>public</w:t>
       </w:r>
+      <w:proofErr w:type="gramEnd"/>
       <w:r>
         <w:rPr>
           <w:rFonts w:ascii="Consolas" w:hAnsi="Consolas" w:cs="Consolas"/>
@@ -785,7 +782,6 @@
         </w:rPr>
         <w:t>Long</w:t>
       </w:r>
-      <w:proofErr w:type="gramStart"/>
       <w:r>
         <w:rPr>
           <w:rFonts w:ascii="Consolas" w:hAnsi="Consolas" w:cs="Consolas"/>
@@ -795,7 +791,6 @@
         </w:rPr>
         <w:t>&gt;{</w:t>
       </w:r>
-      <w:proofErr w:type="gramEnd"/>
     </w:p>
     <w:p>
       <w:pPr>
@@ -827,10 +822,10 @@
       <w:pPr>
         <w:jc w:val="center"/>
       </w:pPr>
-      <w:bookmarkStart w:id="0" w:name="_GoBack"/>
       <w:r>
         <w:rPr>
           <w:noProof/>
+          <w:lang w:eastAsia="pt-BR"/>
         </w:rPr>
         <w:drawing>
           <wp:inline distT="0" distB="0" distL="0" distR="0" wp14:anchorId="1C30E162" wp14:editId="06A8AF08">
@@ -868,7 +863,6 @@
           </wp:inline>
         </w:drawing>
       </w:r>
-      <w:bookmarkEnd w:id="0"/>
     </w:p>
     <w:p>
       <w:pPr>
@@ -909,11 +903,103 @@
     </w:p>
     <w:p>
       <w:pPr>
-        <w:rPr>
-          <w:b/>
-          <w:lang w:val="en-GB"/>
-        </w:rPr>
-      </w:pPr>
+        <w:jc w:val="center"/>
+        <w:rPr>
+          <w:lang w:val="en-GB"/>
+        </w:rPr>
+      </w:pPr>
+      <w:r>
+        <w:rPr>
+          <w:noProof/>
+          <w:lang w:eastAsia="pt-BR"/>
+        </w:rPr>
+        <w:drawing>
+          <wp:inline distT="0" distB="0" distL="0" distR="0" wp14:anchorId="6F35C3A3" wp14:editId="03D45CD9">
+            <wp:extent cx="4021819" cy="2666641"/>
+            <wp:effectExtent l="0" t="0" r="0" b="635"/>
+            <wp:docPr id="2" name="Imagem 2"/>
+            <wp:cNvGraphicFramePr>
+              <a:graphicFrameLocks xmlns:a="http://schemas.openxmlformats.org/drawingml/2006/main" noChangeAspect="1"/>
+            </wp:cNvGraphicFramePr>
+            <a:graphic xmlns:a="http://schemas.openxmlformats.org/drawingml/2006/main">
+              <a:graphicData uri="http://schemas.openxmlformats.org/drawingml/2006/picture">
+                <pic:pic xmlns:pic="http://schemas.openxmlformats.org/drawingml/2006/picture">
+                  <pic:nvPicPr>
+                    <pic:cNvPr id="1" name=""/>
+                    <pic:cNvPicPr/>
+                  </pic:nvPicPr>
+                  <pic:blipFill>
+                    <a:blip r:embed="rId9"/>
+                    <a:stretch>
+                      <a:fillRect/>
+                    </a:stretch>
+                  </pic:blipFill>
+                  <pic:spPr>
+                    <a:xfrm>
+                      <a:off x="0" y="0"/>
+                      <a:ext cx="4040367" cy="2678939"/>
+                    </a:xfrm>
+                    <a:prstGeom prst="rect">
+                      <a:avLst/>
+                    </a:prstGeom>
+                  </pic:spPr>
+                </pic:pic>
+              </a:graphicData>
+            </a:graphic>
+          </wp:inline>
+        </w:drawing>
+      </w:r>
+    </w:p>
+    <w:p>
+      <w:pPr>
+        <w:jc w:val="center"/>
+        <w:rPr>
+          <w:lang w:val="en-GB"/>
+        </w:rPr>
+      </w:pPr>
+      <w:r>
+        <w:rPr>
+          <w:noProof/>
+          <w:lang w:eastAsia="pt-BR"/>
+        </w:rPr>
+        <w:drawing>
+          <wp:inline distT="0" distB="0" distL="0" distR="0" wp14:anchorId="66A717D3" wp14:editId="31D73338">
+            <wp:extent cx="5400040" cy="2856230"/>
+            <wp:effectExtent l="0" t="0" r="0" b="1270"/>
+            <wp:docPr id="5" name="Imagem 5"/>
+            <wp:cNvGraphicFramePr>
+              <a:graphicFrameLocks xmlns:a="http://schemas.openxmlformats.org/drawingml/2006/main" noChangeAspect="1"/>
+            </wp:cNvGraphicFramePr>
+            <a:graphic xmlns:a="http://schemas.openxmlformats.org/drawingml/2006/main">
+              <a:graphicData uri="http://schemas.openxmlformats.org/drawingml/2006/picture">
+                <pic:pic xmlns:pic="http://schemas.openxmlformats.org/drawingml/2006/picture">
+                  <pic:nvPicPr>
+                    <pic:cNvPr id="1" name=""/>
+                    <pic:cNvPicPr/>
+                  </pic:nvPicPr>
+                  <pic:blipFill>
+                    <a:blip r:embed="rId10"/>
+                    <a:stretch>
+                      <a:fillRect/>
+                    </a:stretch>
+                  </pic:blipFill>
+                  <pic:spPr>
+                    <a:xfrm>
+                      <a:off x="0" y="0"/>
+                      <a:ext cx="5400040" cy="2856230"/>
+                    </a:xfrm>
+                    <a:prstGeom prst="rect">
+                      <a:avLst/>
+                    </a:prstGeom>
+                  </pic:spPr>
+                </pic:pic>
+              </a:graphicData>
+            </a:graphic>
+          </wp:inline>
+        </w:drawing>
+      </w:r>
+      <w:bookmarkStart w:id="0" w:name="_GoBack"/>
+      <w:bookmarkEnd w:id="0"/>
     </w:p>
     <w:p>
       <w:pPr>
@@ -934,7 +1020,7 @@
 </file>
 
 <file path=word/numbering.xml><?xml version="1.0" encoding="utf-8"?>
-<w:numbering xmlns:wpc="http://schemas.microsoft.com/office/word/2010/wordprocessingCanvas" xmlns:cx="http://schemas.microsoft.com/office/drawing/2014/chartex" xmlns:cx1="http://schemas.microsoft.com/office/drawing/2015/9/8/chartex" xmlns:cx2="http://schemas.microsoft.com/office/drawing/2015/10/21/chartex" xmlns:cx3="http://schemas.microsoft.com/office/drawing/2016/5/9/chartex" xmlns:cx4="http://schemas.microsoft.com/office/drawing/2016/5/10/chartex" xmlns:cx5="http://schemas.microsoft.com/office/drawing/2016/5/11/chartex" xmlns:cx6="http://schemas.microsoft.com/office/drawing/2016/5/12/chartex" xmlns:cx7="http://schemas.microsoft.com/office/drawing/2016/5/13/chartex" xmlns:cx8="http://schemas.microsoft.com/office/drawing/2016/5/14/chartex" xmlns:mc="http://schemas.openxmlformats.org/markup-compatibility/2006" xmlns:aink="http://schemas.microsoft.com/office/drawing/2016/ink" xmlns:am3d="http://schemas.microsoft.com/office/drawing/2017/model3d" xmlns:o="urn:schemas-microsoft-com:office:office" xmlns:r="http://schemas.openxmlformats.org/officeDocument/2006/relationships" xmlns:m="http://schemas.openxmlformats.org/officeDocument/2006/math" xmlns:v="urn:schemas-microsoft-com:vml" xmlns:wp14="http://schemas.microsoft.com/office/word/2010/wordprocessingDrawing" xmlns:wp="http://schemas.openxmlformats.org/drawingml/2006/wordprocessingDrawing" xmlns:w10="urn:schemas-microsoft-com:office:word" xmlns:w="http://schemas.openxmlformats.org/wordprocessingml/2006/main" xmlns:w14="http://schemas.microsoft.com/office/word/2010/wordml" xmlns:w15="http://schemas.microsoft.com/office/word/2012/wordml" xmlns:w16cid="http://schemas.microsoft.com/office/word/2016/wordml/cid" xmlns:w16se="http://schemas.microsoft.com/office/word/2015/wordml/symex" xmlns:wpg="http://schemas.microsoft.com/office/word/2010/wordprocessingGroup" xmlns:wpi="http://schemas.microsoft.com/office/word/2010/wordprocessingInk" xmlns:wne="http://schemas.microsoft.com/office/word/2006/wordml" xmlns:wps="http://schemas.microsoft.com/office/word/2010/wordprocessingShape" mc:Ignorable="w14 w15 w16se w16cid wp14">
+<w:numbering xmlns:wpc="http://schemas.microsoft.com/office/word/2010/wordprocessingCanvas" xmlns:mc="http://schemas.openxmlformats.org/markup-compatibility/2006" xmlns:o="urn:schemas-microsoft-com:office:office" xmlns:r="http://schemas.openxmlformats.org/officeDocument/2006/relationships" xmlns:m="http://schemas.openxmlformats.org/officeDocument/2006/math" xmlns:v="urn:schemas-microsoft-com:vml" xmlns:wp14="http://schemas.microsoft.com/office/word/2010/wordprocessingDrawing" xmlns:wp="http://schemas.openxmlformats.org/drawingml/2006/wordprocessingDrawing" xmlns:w10="urn:schemas-microsoft-com:office:word" xmlns:w="http://schemas.openxmlformats.org/wordprocessingml/2006/main" xmlns:w14="http://schemas.microsoft.com/office/word/2010/wordml" xmlns:w15="http://schemas.microsoft.com/office/word/2012/wordml" xmlns:wpg="http://schemas.microsoft.com/office/word/2010/wordprocessingGroup" xmlns:wpi="http://schemas.microsoft.com/office/word/2010/wordprocessingInk" xmlns:wne="http://schemas.microsoft.com/office/word/2006/wordml" xmlns:wps="http://schemas.microsoft.com/office/word/2010/wordprocessingShape" mc:Ignorable="w14 w15 wp14">
   <w:abstractNum w:abstractNumId="0" w15:restartNumberingAfterBreak="0">
     <w:nsid w:val="0CD62213"/>
     <w:multiLevelType w:val="hybridMultilevel"/>
@@ -1055,7 +1141,7 @@
 </file>
 
 <file path=word/styles.xml><?xml version="1.0" encoding="utf-8"?>
-<w:styles xmlns:mc="http://schemas.openxmlformats.org/markup-compatibility/2006" xmlns:r="http://schemas.openxmlformats.org/officeDocument/2006/relationships" xmlns:w="http://schemas.openxmlformats.org/wordprocessingml/2006/main" xmlns:w14="http://schemas.microsoft.com/office/word/2010/wordml" xmlns:w15="http://schemas.microsoft.com/office/word/2012/wordml" xmlns:w16cid="http://schemas.microsoft.com/office/word/2016/wordml/cid" xmlns:w16se="http://schemas.microsoft.com/office/word/2015/wordml/symex" mc:Ignorable="w14 w15 w16se w16cid">
+<w:styles xmlns:mc="http://schemas.openxmlformats.org/markup-compatibility/2006" xmlns:r="http://schemas.openxmlformats.org/officeDocument/2006/relationships" xmlns:w="http://schemas.openxmlformats.org/wordprocessingml/2006/main" xmlns:w14="http://schemas.microsoft.com/office/word/2010/wordml" xmlns:w15="http://schemas.microsoft.com/office/word/2012/wordml" mc:Ignorable="w14 w15">
   <w:docDefaults>
     <w:rPrDefault>
       <w:rPr>
@@ -1071,7 +1157,7 @@
       </w:pPr>
     </w:pPrDefault>
   </w:docDefaults>
-  <w:latentStyles w:defLockedState="0" w:defUIPriority="99" w:defSemiHidden="0" w:defUnhideWhenUsed="0" w:defQFormat="0" w:count="375">
+  <w:latentStyles w:defLockedState="0" w:defUIPriority="99" w:defSemiHidden="0" w:defUnhideWhenUsed="0" w:defQFormat="0" w:count="371">
     <w:lsdException w:name="Normal" w:uiPriority="0" w:qFormat="1"/>
     <w:lsdException w:name="heading 1" w:uiPriority="0" w:qFormat="1"/>
     <w:lsdException w:name="heading 2" w:semiHidden="1" w:uiPriority="9" w:unhideWhenUsed="1" w:qFormat="1"/>
@@ -1443,10 +1529,6 @@
     <w:lsdException w:name="List Table 5 Dark Accent 6" w:uiPriority="50"/>
     <w:lsdException w:name="List Table 6 Colorful Accent 6" w:uiPriority="51"/>
     <w:lsdException w:name="List Table 7 Colorful Accent 6" w:uiPriority="52"/>
-    <w:lsdException w:name="Mention" w:semiHidden="1" w:unhideWhenUsed="1"/>
-    <w:lsdException w:name="Smart Hyperlink" w:semiHidden="1" w:unhideWhenUsed="1"/>
-    <w:lsdException w:name="Hashtag" w:semiHidden="1" w:unhideWhenUsed="1"/>
-    <w:lsdException w:name="Unresolved Mention" w:semiHidden="1" w:unhideWhenUsed="1"/>
   </w:latentStyles>
   <w:style w:type="paragraph" w:default="1" w:styleId="Normal">
     <w:name w:val="Normal"/>
@@ -1594,7 +1676,7 @@
       <w:u w:val="single"/>
     </w:rPr>
   </w:style>
-  <w:style w:type="character" w:styleId="MenoPendente">
+  <w:style w:type="character" w:customStyle="1" w:styleId="UnresolvedMention">
     <w:name w:val="Unresolved Mention"/>
     <w:basedOn w:val="Fontepargpadro"/>
     <w:uiPriority w:val="99"/>

</xml_diff>

<commit_message>
find project by id
</commit_message>
<xml_diff>
--- a/Annotations.docx
+++ b/Annotations.docx
@@ -81,23 +81,7 @@
           <w:b/>
           <w:lang w:val="en-GB"/>
         </w:rPr>
-        <w:t xml:space="preserve">Folder Structure and </w:t>
-      </w:r>
-      <w:proofErr w:type="spellStart"/>
-      <w:r>
-        <w:rPr>
-          <w:b/>
-          <w:lang w:val="en-GB"/>
-        </w:rPr>
-        <w:t>Github</w:t>
-      </w:r>
-      <w:proofErr w:type="spellEnd"/>
-      <w:r>
-        <w:rPr>
-          <w:b/>
-          <w:lang w:val="en-GB"/>
-        </w:rPr>
-        <w:t xml:space="preserve"> setup</w:t>
+        <w:t>Folder Structure and Github setup</w:t>
       </w:r>
     </w:p>
     <w:p>
@@ -189,35 +173,7 @@
         <w:rPr>
           <w:lang w:val="en-GB"/>
         </w:rPr>
-        <w:t xml:space="preserve">Add project to </w:t>
-      </w:r>
-      <w:proofErr w:type="spellStart"/>
-      <w:r>
-        <w:rPr>
-          <w:lang w:val="en-GB"/>
-        </w:rPr>
-        <w:t>github</w:t>
-      </w:r>
-      <w:proofErr w:type="spellEnd"/>
-      <w:r>
-        <w:rPr>
-          <w:lang w:val="en-GB"/>
-        </w:rPr>
-        <w:t xml:space="preserve"> (parent folder containing </w:t>
-      </w:r>
-      <w:proofErr w:type="spellStart"/>
-      <w:r>
-        <w:rPr>
-          <w:lang w:val="en-GB"/>
-        </w:rPr>
-        <w:t>ppmtool</w:t>
-      </w:r>
-      <w:proofErr w:type="spellEnd"/>
-      <w:r>
-        <w:rPr>
-          <w:lang w:val="en-GB"/>
-        </w:rPr>
-        <w:t>-java)</w:t>
+        <w:t>Add project to github (parent folder containing ppmtool-java)</w:t>
       </w:r>
       <w:r>
         <w:rPr>
@@ -314,23 +270,7 @@
           <w:b/>
           <w:lang w:val="en-GB"/>
         </w:rPr>
-        <w:t xml:space="preserve">git </w:t>
-      </w:r>
-      <w:proofErr w:type="gramStart"/>
-      <w:r>
-        <w:rPr>
-          <w:b/>
-          <w:lang w:val="en-GB"/>
-        </w:rPr>
-        <w:t>add .</w:t>
-      </w:r>
-      <w:proofErr w:type="gramEnd"/>
-      <w:r>
-        <w:rPr>
-          <w:b/>
-          <w:lang w:val="en-GB"/>
-        </w:rPr>
-        <w:t xml:space="preserve"> </w:t>
+        <w:t xml:space="preserve">git add . </w:t>
       </w:r>
       <w:r>
         <w:rPr>
@@ -522,38 +462,15 @@
         <w:rPr>
           <w:lang w:val="en-GB"/>
         </w:rPr>
-        <w:t xml:space="preserve">Change JDBC </w:t>
-      </w:r>
-      <w:proofErr w:type="spellStart"/>
-      <w:r>
-        <w:rPr>
-          <w:lang w:val="en-GB"/>
-        </w:rPr>
-        <w:t>Url</w:t>
-      </w:r>
-      <w:proofErr w:type="spellEnd"/>
-      <w:r>
-        <w:rPr>
-          <w:lang w:val="en-GB"/>
-        </w:rPr>
-        <w:t xml:space="preserve"> to </w:t>
-      </w:r>
-      <w:r>
-        <w:rPr>
-          <w:b/>
-          <w:lang w:val="en-GB"/>
-        </w:rPr>
-        <w:t>jdbc</w:t>
-      </w:r>
-      <w:proofErr w:type="gramStart"/>
-      <w:r>
-        <w:rPr>
-          <w:b/>
-          <w:lang w:val="en-GB"/>
-        </w:rPr>
-        <w:t>:h2:mem:testdb</w:t>
-      </w:r>
-      <w:proofErr w:type="gramEnd"/>
+        <w:t xml:space="preserve">Change JDBC Url to </w:t>
+      </w:r>
+      <w:r>
+        <w:rPr>
+          <w:b/>
+          <w:lang w:val="en-GB"/>
+        </w:rPr>
+        <w:t>jdbc:h2:mem:testdb</w:t>
+      </w:r>
     </w:p>
     <w:p>
       <w:r>
@@ -599,33 +516,15 @@
       </w:r>
     </w:p>
     <w:p>
-      <w:proofErr w:type="spellStart"/>
-      <w:r>
-        <w:t>Created</w:t>
-      </w:r>
-      <w:proofErr w:type="spellEnd"/>
-      <w:r>
-        <w:t xml:space="preserve"> </w:t>
-      </w:r>
-      <w:proofErr w:type="spellStart"/>
-      <w:r>
-        <w:t>the</w:t>
-      </w:r>
-      <w:proofErr w:type="spellEnd"/>
-      <w:r>
-        <w:t xml:space="preserve"> </w:t>
-      </w:r>
-      <w:r>
-        <w:t xml:space="preserve">interface </w:t>
-      </w:r>
-      <w:proofErr w:type="spellStart"/>
-      <w:r>
-        <w:t>Project</w:t>
+      <w:r>
+        <w:t xml:space="preserve">Created the </w:t>
+      </w:r>
+      <w:r>
+        <w:t>interface Project</w:t>
       </w:r>
       <w:r>
         <w:t>Repository</w:t>
       </w:r>
-      <w:proofErr w:type="spellEnd"/>
       <w:r>
         <w:t>:</w:t>
       </w:r>
@@ -670,7 +569,6 @@
           <w:lang w:val="en-US"/>
         </w:rPr>
       </w:pPr>
-      <w:proofErr w:type="gramStart"/>
       <w:r>
         <w:rPr>
           <w:rFonts w:ascii="Consolas" w:hAnsi="Consolas" w:cs="Consolas"/>
@@ -682,7 +580,6 @@
         </w:rPr>
         <w:t>public</w:t>
       </w:r>
-      <w:proofErr w:type="gramEnd"/>
       <w:r>
         <w:rPr>
           <w:rFonts w:ascii="Consolas" w:hAnsi="Consolas" w:cs="Consolas"/>
@@ -710,9 +607,19 @@
           <w:szCs w:val="20"/>
           <w:lang w:val="en-US"/>
         </w:rPr>
-        <w:t xml:space="preserve"> </w:t>
-      </w:r>
-      <w:proofErr w:type="spellStart"/>
+        <w:t xml:space="preserve"> ProjectRepository </w:t>
+      </w:r>
+      <w:r>
+        <w:rPr>
+          <w:rFonts w:ascii="Consolas" w:hAnsi="Consolas" w:cs="Consolas"/>
+          <w:b/>
+          <w:bCs/>
+          <w:sz w:val="20"/>
+          <w:szCs w:val="20"/>
+          <w:lang w:val="en-US"/>
+        </w:rPr>
+        <w:t>extends</w:t>
+      </w:r>
       <w:r>
         <w:rPr>
           <w:rFonts w:ascii="Consolas" w:hAnsi="Consolas" w:cs="Consolas"/>
@@ -720,57 +627,7 @@
           <w:szCs w:val="20"/>
           <w:lang w:val="en-US"/>
         </w:rPr>
-        <w:t>ProjectRepository</w:t>
-      </w:r>
-      <w:proofErr w:type="spellEnd"/>
-      <w:r>
-        <w:rPr>
-          <w:rFonts w:ascii="Consolas" w:hAnsi="Consolas" w:cs="Consolas"/>
-          <w:sz w:val="20"/>
-          <w:szCs w:val="20"/>
-          <w:lang w:val="en-US"/>
-        </w:rPr>
-        <w:t xml:space="preserve"> </w:t>
-      </w:r>
-      <w:r>
-        <w:rPr>
-          <w:rFonts w:ascii="Consolas" w:hAnsi="Consolas" w:cs="Consolas"/>
-          <w:b/>
-          <w:bCs/>
-          <w:sz w:val="20"/>
-          <w:szCs w:val="20"/>
-          <w:lang w:val="en-US"/>
-        </w:rPr>
-        <w:t>extends</w:t>
-      </w:r>
-      <w:r>
-        <w:rPr>
-          <w:rFonts w:ascii="Consolas" w:hAnsi="Consolas" w:cs="Consolas"/>
-          <w:sz w:val="20"/>
-          <w:szCs w:val="20"/>
-          <w:lang w:val="en-US"/>
-        </w:rPr>
-        <w:t xml:space="preserve"> </w:t>
-      </w:r>
-      <w:proofErr w:type="spellStart"/>
-      <w:r>
-        <w:rPr>
-          <w:rFonts w:ascii="Consolas" w:hAnsi="Consolas" w:cs="Consolas"/>
-          <w:sz w:val="20"/>
-          <w:szCs w:val="20"/>
-          <w:lang w:val="en-US"/>
-        </w:rPr>
-        <w:t>CrudRepository</w:t>
-      </w:r>
-      <w:proofErr w:type="spellEnd"/>
-      <w:r>
-        <w:rPr>
-          <w:rFonts w:ascii="Consolas" w:hAnsi="Consolas" w:cs="Consolas"/>
-          <w:sz w:val="20"/>
-          <w:szCs w:val="20"/>
-          <w:lang w:val="en-US"/>
-        </w:rPr>
-        <w:t xml:space="preserve">&lt;Project, </w:t>
+        <w:t xml:space="preserve"> CrudRepository&lt;Project, </w:t>
       </w:r>
       <w:r>
         <w:rPr>
@@ -1468,33 +1325,17 @@
           <w:lang w:val="en-GB"/>
         </w:rPr>
       </w:pPr>
-      <w:proofErr w:type="gramStart"/>
       <w:r>
         <w:rPr>
           <w:lang w:val="en-GB"/>
         </w:rPr>
         <w:t>Let’s</w:t>
       </w:r>
-      <w:proofErr w:type="gramEnd"/>
-      <w:r>
-        <w:rPr>
-          <w:lang w:val="en-GB"/>
-        </w:rPr>
-        <w:t xml:space="preserve"> set a JSON response error if validation has errors. We can extract from </w:t>
-      </w:r>
-      <w:proofErr w:type="spellStart"/>
-      <w:r>
-        <w:rPr>
-          <w:lang w:val="en-GB"/>
-        </w:rPr>
-        <w:t>BindingResult</w:t>
-      </w:r>
-      <w:proofErr w:type="spellEnd"/>
-      <w:r>
-        <w:rPr>
-          <w:lang w:val="en-GB"/>
-        </w:rPr>
-        <w:t xml:space="preserve"> the list of errors:</w:t>
+      <w:r>
+        <w:rPr>
+          <w:lang w:val="en-GB"/>
+        </w:rPr>
+        <w:t xml:space="preserve"> set a JSON response error if validation has errors. We can extract from BindingResult the list of errors:</w:t>
       </w:r>
     </w:p>
     <w:p>
@@ -1599,33 +1440,11 @@
           <w:lang w:val="en-GB"/>
         </w:rPr>
       </w:pPr>
-      <w:proofErr w:type="gramStart"/>
-      <w:r>
-        <w:rPr>
-          <w:lang w:val="en-GB"/>
-        </w:rPr>
-        <w:t>Let’s</w:t>
-      </w:r>
-      <w:proofErr w:type="gramEnd"/>
-      <w:r>
-        <w:rPr>
-          <w:lang w:val="en-GB"/>
-        </w:rPr>
-        <w:t xml:space="preserve"> return only field and </w:t>
-      </w:r>
-      <w:proofErr w:type="spellStart"/>
-      <w:r>
-        <w:rPr>
-          <w:lang w:val="en-GB"/>
-        </w:rPr>
-        <w:t>defaultMessage</w:t>
-      </w:r>
-      <w:proofErr w:type="spellEnd"/>
-      <w:r>
-        <w:rPr>
-          <w:lang w:val="en-GB"/>
-        </w:rPr>
-        <w:t>:</w:t>
+      <w:r>
+        <w:rPr>
+          <w:lang w:val="en-GB"/>
+        </w:rPr>
+        <w:t>Let’s return only field and defaultMessage:</w:t>
       </w:r>
     </w:p>
     <w:p>
@@ -1793,33 +1612,11 @@
           <w:lang w:val="en-GB"/>
         </w:rPr>
       </w:pPr>
-      <w:proofErr w:type="gramStart"/>
-      <w:r>
-        <w:rPr>
-          <w:lang w:val="en-GB"/>
-        </w:rPr>
-        <w:t>Let’s</w:t>
-      </w:r>
-      <w:proofErr w:type="gramEnd"/>
-      <w:r>
-        <w:rPr>
-          <w:lang w:val="en-GB"/>
-        </w:rPr>
-        <w:t xml:space="preserve"> refactor the controller. </w:t>
-      </w:r>
-      <w:proofErr w:type="gramStart"/>
-      <w:r>
-        <w:rPr>
-          <w:lang w:val="en-GB"/>
-        </w:rPr>
-        <w:t>Let’s</w:t>
-      </w:r>
-      <w:proofErr w:type="gramEnd"/>
-      <w:r>
-        <w:rPr>
-          <w:lang w:val="en-GB"/>
-        </w:rPr>
-        <w:t xml:space="preserve"> extract:</w:t>
+      <w:r>
+        <w:rPr>
+          <w:lang w:val="en-GB"/>
+        </w:rPr>
+        <w:t>Let’s refactor the controller. Let’s extract:</w:t>
       </w:r>
     </w:p>
     <w:p>
@@ -1937,33 +1734,11 @@
           <w:lang w:val="en-GB"/>
         </w:rPr>
       </w:pPr>
-      <w:proofErr w:type="gramStart"/>
-      <w:r>
-        <w:rPr>
-          <w:lang w:val="en-GB"/>
-        </w:rPr>
-        <w:t>And</w:t>
-      </w:r>
-      <w:proofErr w:type="gramEnd"/>
-      <w:r>
-        <w:rPr>
-          <w:lang w:val="en-GB"/>
-        </w:rPr>
-        <w:t xml:space="preserve"> replace in the </w:t>
-      </w:r>
-      <w:proofErr w:type="spellStart"/>
-      <w:r>
-        <w:rPr>
-          <w:lang w:val="en-GB"/>
-        </w:rPr>
-        <w:t>ProjectController</w:t>
-      </w:r>
-      <w:proofErr w:type="spellEnd"/>
-      <w:r>
-        <w:rPr>
-          <w:lang w:val="en-GB"/>
-        </w:rPr>
-        <w:t>:</w:t>
+      <w:r>
+        <w:rPr>
+          <w:lang w:val="en-GB"/>
+        </w:rPr>
+        <w:t>And replace in the ProjectController:</w:t>
       </w:r>
     </w:p>
     <w:p>
@@ -2020,33 +1795,11 @@
           <w:lang w:val="en-GB"/>
         </w:rPr>
       </w:pPr>
-      <w:proofErr w:type="gramStart"/>
-      <w:r>
-        <w:rPr>
-          <w:lang w:val="en-GB"/>
-        </w:rPr>
-        <w:t>But</w:t>
-      </w:r>
-      <w:proofErr w:type="gramEnd"/>
-      <w:r>
-        <w:rPr>
-          <w:lang w:val="en-GB"/>
-        </w:rPr>
-        <w:t xml:space="preserve"> we have a problem when posting a project with repeated </w:t>
-      </w:r>
-      <w:proofErr w:type="spellStart"/>
-      <w:r>
-        <w:rPr>
-          <w:lang w:val="en-GB"/>
-        </w:rPr>
-        <w:t>projectIdentifier</w:t>
-      </w:r>
-      <w:proofErr w:type="spellEnd"/>
-      <w:r>
-        <w:rPr>
-          <w:lang w:val="en-GB"/>
-        </w:rPr>
-        <w:t>:</w:t>
+      <w:r>
+        <w:rPr>
+          <w:lang w:val="en-GB"/>
+        </w:rPr>
+        <w:t>But we have a problem when posting a project with repeated projectIdentifier:</w:t>
       </w:r>
     </w:p>
     <w:p>
@@ -2195,72 +1948,28 @@
         <w:rPr>
           <w:lang w:val="en-GB"/>
         </w:rPr>
-        <w:t xml:space="preserve">There are several ways to solve this particular issue. </w:t>
-      </w:r>
-      <w:proofErr w:type="gramStart"/>
-      <w:r>
-        <w:rPr>
-          <w:lang w:val="en-GB"/>
-        </w:rPr>
-        <w:t>Let’s</w:t>
-      </w:r>
-      <w:proofErr w:type="gramEnd"/>
-      <w:r>
-        <w:rPr>
-          <w:lang w:val="en-GB"/>
-        </w:rPr>
-        <w:t xml:space="preserve"> create a custom exception handling.</w:t>
-      </w:r>
-      <w:r>
-        <w:rPr>
+        <w:t>There are several ways to solve this particular issue. Let’s create a custom exception handling.</w:t>
+      </w:r>
+      <w:r>
+        <w:rPr>
+          <w:lang w:val="en-GB"/>
+        </w:rPr>
+        <w:t xml:space="preserve"> We’re not handling the error well. Let’s create </w:t>
+      </w:r>
+      <w:r>
+        <w:rPr>
+          <w:b/>
+          <w:lang w:val="en-GB"/>
+        </w:rPr>
+        <w:t>ProjectIdExceptionResponse</w:t>
+      </w:r>
+      <w:r>
+        <w:rPr>
+          <w:b/>
           <w:lang w:val="en-GB"/>
         </w:rPr>
         <w:t xml:space="preserve"> </w:t>
       </w:r>
-      <w:proofErr w:type="gramStart"/>
-      <w:r>
-        <w:rPr>
-          <w:lang w:val="en-GB"/>
-        </w:rPr>
-        <w:t>We’re</w:t>
-      </w:r>
-      <w:proofErr w:type="gramEnd"/>
-      <w:r>
-        <w:rPr>
-          <w:lang w:val="en-GB"/>
-        </w:rPr>
-        <w:t xml:space="preserve"> not handling the error well. </w:t>
-      </w:r>
-      <w:proofErr w:type="gramStart"/>
-      <w:r>
-        <w:rPr>
-          <w:lang w:val="en-GB"/>
-        </w:rPr>
-        <w:t>Let’s</w:t>
-      </w:r>
-      <w:proofErr w:type="gramEnd"/>
-      <w:r>
-        <w:rPr>
-          <w:lang w:val="en-GB"/>
-        </w:rPr>
-        <w:t xml:space="preserve"> create </w:t>
-      </w:r>
-      <w:proofErr w:type="spellStart"/>
-      <w:r>
-        <w:rPr>
-          <w:b/>
-          <w:lang w:val="en-GB"/>
-        </w:rPr>
-        <w:t>ProjectIdExceptionResponse</w:t>
-      </w:r>
-      <w:proofErr w:type="spellEnd"/>
-      <w:r>
-        <w:rPr>
-          <w:b/>
-          <w:lang w:val="en-GB"/>
-        </w:rPr>
-        <w:t xml:space="preserve"> </w:t>
-      </w:r>
       <w:r>
         <w:rPr>
           <w:lang w:val="en-GB"/>
@@ -2278,29 +1987,7 @@
         <w:rPr>
           <w:lang w:val="en-GB"/>
         </w:rPr>
-        <w:t xml:space="preserve">We want an error like </w:t>
-      </w:r>
-      <w:proofErr w:type="gramStart"/>
-      <w:r>
-        <w:rPr>
-          <w:lang w:val="en-GB"/>
-        </w:rPr>
-        <w:t>{ “</w:t>
-      </w:r>
-      <w:proofErr w:type="spellStart"/>
-      <w:proofErr w:type="gramEnd"/>
-      <w:r>
-        <w:rPr>
-          <w:lang w:val="en-GB"/>
-        </w:rPr>
-        <w:t>projectIdentifier</w:t>
-      </w:r>
-      <w:proofErr w:type="spellEnd"/>
-      <w:r>
-        <w:rPr>
-          <w:lang w:val="en-GB"/>
-        </w:rPr>
-        <w:t>” : “ID already exists” }</w:t>
+        <w:t>We want an error like { “projectIdentifier” : “ID already exists” }</w:t>
       </w:r>
     </w:p>
     <w:p>
@@ -2331,8 +2018,6 @@
           <w:t>https://blog.jayway.com/2013/02/03/improve-your-spring-rest-api-part-iii/</w:t>
         </w:r>
       </w:hyperlink>
-      <w:bookmarkStart w:id="0" w:name="_GoBack"/>
-      <w:bookmarkEnd w:id="0"/>
     </w:p>
     <w:p>
       <w:pPr>
@@ -2389,21 +2074,12 @@
           <w:lang w:val="en-GB"/>
         </w:rPr>
       </w:pPr>
-      <w:proofErr w:type="gramStart"/>
-      <w:r>
-        <w:rPr>
-          <w:lang w:val="en-GB"/>
-        </w:rPr>
-        <w:t>Let’s</w:t>
-      </w:r>
-      <w:proofErr w:type="gramEnd"/>
-      <w:r>
-        <w:rPr>
-          <w:lang w:val="en-GB"/>
-        </w:rPr>
-        <w:t xml:space="preserve"> also create </w:t>
-      </w:r>
-      <w:proofErr w:type="spellStart"/>
+      <w:r>
+        <w:rPr>
+          <w:lang w:val="en-GB"/>
+        </w:rPr>
+        <w:t xml:space="preserve">Let’s also create </w:t>
+      </w:r>
       <w:r>
         <w:rPr>
           <w:b/>
@@ -2411,7 +2087,6 @@
         </w:rPr>
         <w:t>ProjectIdException</w:t>
       </w:r>
-      <w:proofErr w:type="spellEnd"/>
       <w:r>
         <w:rPr>
           <w:lang w:val="en-GB"/>
@@ -2474,21 +2149,12 @@
           <w:lang w:val="en-GB"/>
         </w:rPr>
       </w:pPr>
-      <w:proofErr w:type="gramStart"/>
-      <w:r>
-        <w:rPr>
-          <w:lang w:val="en-GB"/>
-        </w:rPr>
-        <w:t>And then</w:t>
-      </w:r>
-      <w:proofErr w:type="gramEnd"/>
-      <w:r>
-        <w:rPr>
-          <w:lang w:val="en-GB"/>
-        </w:rPr>
-        <w:t xml:space="preserve"> </w:t>
-      </w:r>
-      <w:proofErr w:type="spellStart"/>
+      <w:r>
+        <w:rPr>
+          <w:lang w:val="en-GB"/>
+        </w:rPr>
+        <w:t xml:space="preserve">And then </w:t>
+      </w:r>
       <w:r>
         <w:rPr>
           <w:b/>
@@ -2496,7 +2162,6 @@
         </w:rPr>
         <w:t>CustomResponseEntityExceptionHandler</w:t>
       </w:r>
-      <w:proofErr w:type="spellEnd"/>
       <w:r>
         <w:rPr>
           <w:lang w:val="en-GB"/>
@@ -2560,19 +2225,11 @@
           <w:lang w:val="en-GB"/>
         </w:rPr>
       </w:pPr>
-      <w:proofErr w:type="gramStart"/>
-      <w:r>
-        <w:rPr>
-          <w:lang w:val="en-GB"/>
-        </w:rPr>
-        <w:t>Let’s</w:t>
-      </w:r>
-      <w:proofErr w:type="gramEnd"/>
-      <w:r>
-        <w:rPr>
-          <w:lang w:val="en-GB"/>
-        </w:rPr>
-        <w:t xml:space="preserve"> handle the exception: </w:t>
+      <w:r>
+        <w:rPr>
+          <w:lang w:val="en-GB"/>
+        </w:rPr>
+        <w:t xml:space="preserve">Let’s handle the exception: </w:t>
       </w:r>
     </w:p>
     <w:p>
@@ -2713,7 +2370,494 @@
         <w:pStyle w:val="PargrafodaLista"/>
         <w:ind w:left="426"/>
         <w:rPr>
-          <w:b/>
+          <w:lang w:val="en-GB"/>
+        </w:rPr>
+      </w:pPr>
+      <w:r>
+        <w:rPr>
+          <w:lang w:val="en-GB"/>
+        </w:rPr>
+        <w:t>Let’s</w:t>
+      </w:r>
+      <w:r>
+        <w:rPr>
+          <w:lang w:val="en-GB"/>
+        </w:rPr>
+        <w:t xml:space="preserve"> starting reading the database.</w:t>
+      </w:r>
+      <w:r>
+        <w:rPr>
+          <w:lang w:val="en-GB"/>
+        </w:rPr>
+        <w:t xml:space="preserve"> We want to find the project by Id.</w:t>
+      </w:r>
+      <w:r>
+        <w:rPr>
+          <w:lang w:val="en-GB"/>
+        </w:rPr>
+        <w:t xml:space="preserve"> As we can’t update the projectIdentifier neither duplicate it.</w:t>
+      </w:r>
+    </w:p>
+    <w:p>
+      <w:pPr>
+        <w:pStyle w:val="PargrafodaLista"/>
+        <w:ind w:left="426"/>
+        <w:rPr>
+          <w:lang w:val="en-GB"/>
+        </w:rPr>
+      </w:pPr>
+      <w:r>
+        <w:rPr>
+          <w:noProof/>
+          <w:lang w:eastAsia="pt-BR"/>
+        </w:rPr>
+        <w:drawing>
+          <wp:inline distT="0" distB="0" distL="0" distR="0" wp14:anchorId="6BCB3C43" wp14:editId="3F774275">
+            <wp:extent cx="4425351" cy="1288093"/>
+            <wp:effectExtent l="0" t="0" r="0" b="7620"/>
+            <wp:docPr id="25" name="Imagem 25"/>
+            <wp:cNvGraphicFramePr>
+              <a:graphicFrameLocks xmlns:a="http://schemas.openxmlformats.org/drawingml/2006/main" noChangeAspect="1"/>
+            </wp:cNvGraphicFramePr>
+            <a:graphic xmlns:a="http://schemas.openxmlformats.org/drawingml/2006/main">
+              <a:graphicData uri="http://schemas.openxmlformats.org/drawingml/2006/picture">
+                <pic:pic xmlns:pic="http://schemas.openxmlformats.org/drawingml/2006/picture">
+                  <pic:nvPicPr>
+                    <pic:cNvPr id="1" name=""/>
+                    <pic:cNvPicPr/>
+                  </pic:nvPicPr>
+                  <pic:blipFill>
+                    <a:blip r:embed="rId31"/>
+                    <a:stretch>
+                      <a:fillRect/>
+                    </a:stretch>
+                  </pic:blipFill>
+                  <pic:spPr>
+                    <a:xfrm>
+                      <a:off x="0" y="0"/>
+                      <a:ext cx="4453526" cy="1296294"/>
+                    </a:xfrm>
+                    <a:prstGeom prst="rect">
+                      <a:avLst/>
+                    </a:prstGeom>
+                  </pic:spPr>
+                </pic:pic>
+              </a:graphicData>
+            </a:graphic>
+          </wp:inline>
+        </w:drawing>
+      </w:r>
+    </w:p>
+    <w:p>
+      <w:pPr>
+        <w:pStyle w:val="PargrafodaLista"/>
+        <w:ind w:left="426"/>
+        <w:rPr>
+          <w:lang w:val="en-GB"/>
+        </w:rPr>
+      </w:pPr>
+      <w:r>
+        <w:rPr>
+          <w:noProof/>
+          <w:lang w:eastAsia="pt-BR"/>
+        </w:rPr>
+        <w:drawing>
+          <wp:inline distT="0" distB="0" distL="0" distR="0" wp14:anchorId="437A0127" wp14:editId="7B81CCEC">
+            <wp:extent cx="4501626" cy="2247637"/>
+            <wp:effectExtent l="0" t="0" r="0" b="635"/>
+            <wp:docPr id="26" name="Imagem 26"/>
+            <wp:cNvGraphicFramePr>
+              <a:graphicFrameLocks xmlns:a="http://schemas.openxmlformats.org/drawingml/2006/main" noChangeAspect="1"/>
+            </wp:cNvGraphicFramePr>
+            <a:graphic xmlns:a="http://schemas.openxmlformats.org/drawingml/2006/main">
+              <a:graphicData uri="http://schemas.openxmlformats.org/drawingml/2006/picture">
+                <pic:pic xmlns:pic="http://schemas.openxmlformats.org/drawingml/2006/picture">
+                  <pic:nvPicPr>
+                    <pic:cNvPr id="1" name=""/>
+                    <pic:cNvPicPr/>
+                  </pic:nvPicPr>
+                  <pic:blipFill>
+                    <a:blip r:embed="rId32"/>
+                    <a:stretch>
+                      <a:fillRect/>
+                    </a:stretch>
+                  </pic:blipFill>
+                  <pic:spPr>
+                    <a:xfrm>
+                      <a:off x="0" y="0"/>
+                      <a:ext cx="4540561" cy="2267077"/>
+                    </a:xfrm>
+                    <a:prstGeom prst="rect">
+                      <a:avLst/>
+                    </a:prstGeom>
+                  </pic:spPr>
+                </pic:pic>
+              </a:graphicData>
+            </a:graphic>
+          </wp:inline>
+        </w:drawing>
+      </w:r>
+    </w:p>
+    <w:p>
+      <w:pPr>
+        <w:pStyle w:val="PargrafodaLista"/>
+        <w:ind w:left="426"/>
+        <w:rPr>
+          <w:lang w:val="en-GB"/>
+        </w:rPr>
+      </w:pPr>
+      <w:r>
+        <w:rPr>
+          <w:noProof/>
+          <w:lang w:eastAsia="pt-BR"/>
+        </w:rPr>
+        <w:drawing>
+          <wp:inline distT="0" distB="0" distL="0" distR="0" wp14:anchorId="12634A22" wp14:editId="02D71AA5">
+            <wp:extent cx="4477110" cy="2444405"/>
+            <wp:effectExtent l="0" t="0" r="0" b="0"/>
+            <wp:docPr id="27" name="Imagem 27"/>
+            <wp:cNvGraphicFramePr>
+              <a:graphicFrameLocks xmlns:a="http://schemas.openxmlformats.org/drawingml/2006/main" noChangeAspect="1"/>
+            </wp:cNvGraphicFramePr>
+            <a:graphic xmlns:a="http://schemas.openxmlformats.org/drawingml/2006/main">
+              <a:graphicData uri="http://schemas.openxmlformats.org/drawingml/2006/picture">
+                <pic:pic xmlns:pic="http://schemas.openxmlformats.org/drawingml/2006/picture">
+                  <pic:nvPicPr>
+                    <pic:cNvPr id="1" name=""/>
+                    <pic:cNvPicPr/>
+                  </pic:nvPicPr>
+                  <pic:blipFill>
+                    <a:blip r:embed="rId33"/>
+                    <a:stretch>
+                      <a:fillRect/>
+                    </a:stretch>
+                  </pic:blipFill>
+                  <pic:spPr>
+                    <a:xfrm>
+                      <a:off x="0" y="0"/>
+                      <a:ext cx="4505309" cy="2459801"/>
+                    </a:xfrm>
+                    <a:prstGeom prst="rect">
+                      <a:avLst/>
+                    </a:prstGeom>
+                  </pic:spPr>
+                </pic:pic>
+              </a:graphicData>
+            </a:graphic>
+          </wp:inline>
+        </w:drawing>
+      </w:r>
+    </w:p>
+    <w:p>
+      <w:pPr>
+        <w:pStyle w:val="PargrafodaLista"/>
+        <w:ind w:left="426"/>
+        <w:rPr>
+          <w:lang w:val="en-GB"/>
+        </w:rPr>
+      </w:pPr>
+      <w:r>
+        <w:rPr>
+          <w:noProof/>
+          <w:lang w:eastAsia="pt-BR"/>
+        </w:rPr>
+        <w:lastRenderedPageBreak/>
+        <w:drawing>
+          <wp:inline distT="0" distB="0" distL="0" distR="0" wp14:anchorId="241C9D84" wp14:editId="01FE9A57">
+            <wp:extent cx="4156667" cy="3201083"/>
+            <wp:effectExtent l="0" t="0" r="0" b="0"/>
+            <wp:docPr id="28" name="Imagem 28"/>
+            <wp:cNvGraphicFramePr>
+              <a:graphicFrameLocks xmlns:a="http://schemas.openxmlformats.org/drawingml/2006/main" noChangeAspect="1"/>
+            </wp:cNvGraphicFramePr>
+            <a:graphic xmlns:a="http://schemas.openxmlformats.org/drawingml/2006/main">
+              <a:graphicData uri="http://schemas.openxmlformats.org/drawingml/2006/picture">
+                <pic:pic xmlns:pic="http://schemas.openxmlformats.org/drawingml/2006/picture">
+                  <pic:nvPicPr>
+                    <pic:cNvPr id="1" name=""/>
+                    <pic:cNvPicPr/>
+                  </pic:nvPicPr>
+                  <pic:blipFill>
+                    <a:blip r:embed="rId34"/>
+                    <a:stretch>
+                      <a:fillRect/>
+                    </a:stretch>
+                  </pic:blipFill>
+                  <pic:spPr>
+                    <a:xfrm>
+                      <a:off x="0" y="0"/>
+                      <a:ext cx="4167889" cy="3209725"/>
+                    </a:xfrm>
+                    <a:prstGeom prst="rect">
+                      <a:avLst/>
+                    </a:prstGeom>
+                  </pic:spPr>
+                </pic:pic>
+              </a:graphicData>
+            </a:graphic>
+          </wp:inline>
+        </w:drawing>
+      </w:r>
+    </w:p>
+    <w:p>
+      <w:pPr>
+        <w:pStyle w:val="PargrafodaLista"/>
+        <w:ind w:left="426"/>
+        <w:rPr>
+          <w:lang w:val="en-GB"/>
+        </w:rPr>
+      </w:pPr>
+    </w:p>
+    <w:p>
+      <w:pPr>
+        <w:pStyle w:val="PargrafodaLista"/>
+        <w:ind w:left="426"/>
+        <w:rPr>
+          <w:lang w:val="en-GB"/>
+        </w:rPr>
+      </w:pPr>
+      <w:r>
+        <w:rPr>
+          <w:lang w:val="en-GB"/>
+        </w:rPr>
+        <w:t>If you put lowercase, (id01), it will return HTTP 200 with empty body.</w:t>
+      </w:r>
+      <w:r>
+        <w:rPr>
+          <w:lang w:val="en-GB"/>
+        </w:rPr>
+        <w:t xml:space="preserve"> So update service layer with upper case:</w:t>
+      </w:r>
+    </w:p>
+    <w:p>
+      <w:pPr>
+        <w:pStyle w:val="PargrafodaLista"/>
+        <w:ind w:left="426"/>
+        <w:rPr>
+          <w:lang w:val="en-GB"/>
+        </w:rPr>
+      </w:pPr>
+      <w:r>
+        <w:rPr>
+          <w:noProof/>
+          <w:lang w:eastAsia="pt-BR"/>
+        </w:rPr>
+        <w:drawing>
+          <wp:inline distT="0" distB="0" distL="0" distR="0" wp14:anchorId="0FA0C33C" wp14:editId="75A341EB">
+            <wp:extent cx="5400040" cy="574040"/>
+            <wp:effectExtent l="0" t="0" r="0" b="0"/>
+            <wp:docPr id="29" name="Imagem 29"/>
+            <wp:cNvGraphicFramePr>
+              <a:graphicFrameLocks xmlns:a="http://schemas.openxmlformats.org/drawingml/2006/main" noChangeAspect="1"/>
+            </wp:cNvGraphicFramePr>
+            <a:graphic xmlns:a="http://schemas.openxmlformats.org/drawingml/2006/main">
+              <a:graphicData uri="http://schemas.openxmlformats.org/drawingml/2006/picture">
+                <pic:pic xmlns:pic="http://schemas.openxmlformats.org/drawingml/2006/picture">
+                  <pic:nvPicPr>
+                    <pic:cNvPr id="1" name=""/>
+                    <pic:cNvPicPr/>
+                  </pic:nvPicPr>
+                  <pic:blipFill>
+                    <a:blip r:embed="rId35"/>
+                    <a:stretch>
+                      <a:fillRect/>
+                    </a:stretch>
+                  </pic:blipFill>
+                  <pic:spPr>
+                    <a:xfrm>
+                      <a:off x="0" y="0"/>
+                      <a:ext cx="5400040" cy="574040"/>
+                    </a:xfrm>
+                    <a:prstGeom prst="rect">
+                      <a:avLst/>
+                    </a:prstGeom>
+                  </pic:spPr>
+                </pic:pic>
+              </a:graphicData>
+            </a:graphic>
+          </wp:inline>
+        </w:drawing>
+      </w:r>
+    </w:p>
+    <w:p>
+      <w:pPr>
+        <w:pStyle w:val="PargrafodaLista"/>
+        <w:ind w:left="426"/>
+        <w:rPr>
+          <w:lang w:val="en-GB"/>
+        </w:rPr>
+      </w:pPr>
+    </w:p>
+    <w:p>
+      <w:pPr>
+        <w:pStyle w:val="PargrafodaLista"/>
+        <w:ind w:left="426"/>
+        <w:rPr>
+          <w:lang w:val="en-GB"/>
+        </w:rPr>
+      </w:pPr>
+      <w:r>
+        <w:rPr>
+          <w:lang w:val="en-GB"/>
+        </w:rPr>
+        <w:t>Have almost of all your logic at the service layer, not the controller layer.</w:t>
+      </w:r>
+    </w:p>
+    <w:p>
+      <w:pPr>
+        <w:pStyle w:val="PargrafodaLista"/>
+        <w:ind w:left="426"/>
+        <w:rPr>
+          <w:lang w:val="en-GB"/>
+        </w:rPr>
+      </w:pPr>
+    </w:p>
+    <w:p>
+      <w:pPr>
+        <w:pStyle w:val="PargrafodaLista"/>
+        <w:ind w:left="426"/>
+        <w:rPr>
+          <w:lang w:val="en-GB"/>
+        </w:rPr>
+      </w:pPr>
+      <w:r>
+        <w:rPr>
+          <w:lang w:val="en-GB"/>
+        </w:rPr>
+        <w:t xml:space="preserve">What to do when the project does not exist? It’s not an exception, it only does not exist. </w:t>
+      </w:r>
+      <w:r>
+        <w:rPr>
+          <w:lang w:val="en-GB"/>
+        </w:rPr>
+        <w:t>So let’s throw by ourselves the exception at the ProjectService class:</w:t>
+      </w:r>
+    </w:p>
+    <w:p>
+      <w:pPr>
+        <w:pStyle w:val="PargrafodaLista"/>
+        <w:ind w:left="426"/>
+        <w:rPr>
+          <w:lang w:val="en-GB"/>
+        </w:rPr>
+      </w:pPr>
+    </w:p>
+    <w:p>
+      <w:pPr>
+        <w:pStyle w:val="PargrafodaLista"/>
+        <w:ind w:left="426"/>
+        <w:rPr>
+          <w:lang w:val="en-GB"/>
+        </w:rPr>
+      </w:pPr>
+      <w:r>
+        <w:rPr>
+          <w:noProof/>
+          <w:lang w:eastAsia="pt-BR"/>
+        </w:rPr>
+        <w:drawing>
+          <wp:inline distT="0" distB="0" distL="0" distR="0" wp14:anchorId="04421B4F" wp14:editId="3329356D">
+            <wp:extent cx="5400040" cy="1424305"/>
+            <wp:effectExtent l="0" t="0" r="0" b="4445"/>
+            <wp:docPr id="32" name="Imagem 32"/>
+            <wp:cNvGraphicFramePr>
+              <a:graphicFrameLocks xmlns:a="http://schemas.openxmlformats.org/drawingml/2006/main" noChangeAspect="1"/>
+            </wp:cNvGraphicFramePr>
+            <a:graphic xmlns:a="http://schemas.openxmlformats.org/drawingml/2006/main">
+              <a:graphicData uri="http://schemas.openxmlformats.org/drawingml/2006/picture">
+                <pic:pic xmlns:pic="http://schemas.openxmlformats.org/drawingml/2006/picture">
+                  <pic:nvPicPr>
+                    <pic:cNvPr id="1" name=""/>
+                    <pic:cNvPicPr/>
+                  </pic:nvPicPr>
+                  <pic:blipFill>
+                    <a:blip r:embed="rId36"/>
+                    <a:stretch>
+                      <a:fillRect/>
+                    </a:stretch>
+                  </pic:blipFill>
+                  <pic:spPr>
+                    <a:xfrm>
+                      <a:off x="0" y="0"/>
+                      <a:ext cx="5400040" cy="1424305"/>
+                    </a:xfrm>
+                    <a:prstGeom prst="rect">
+                      <a:avLst/>
+                    </a:prstGeom>
+                  </pic:spPr>
+                </pic:pic>
+              </a:graphicData>
+            </a:graphic>
+          </wp:inline>
+        </w:drawing>
+      </w:r>
+    </w:p>
+    <w:p>
+      <w:pPr>
+        <w:pStyle w:val="PargrafodaLista"/>
+        <w:ind w:left="426"/>
+        <w:rPr>
+          <w:lang w:val="en-GB"/>
+        </w:rPr>
+      </w:pPr>
+    </w:p>
+    <w:p>
+      <w:pPr>
+        <w:pStyle w:val="PargrafodaLista"/>
+        <w:ind w:left="426"/>
+        <w:jc w:val="center"/>
+        <w:rPr>
+          <w:lang w:val="en-GB"/>
+        </w:rPr>
+      </w:pPr>
+      <w:r>
+        <w:rPr>
+          <w:noProof/>
+          <w:lang w:eastAsia="pt-BR"/>
+        </w:rPr>
+        <w:lastRenderedPageBreak/>
+        <w:drawing>
+          <wp:inline distT="0" distB="0" distL="0" distR="0" wp14:anchorId="23BAE4AB" wp14:editId="3B828140">
+            <wp:extent cx="3477030" cy="2415396"/>
+            <wp:effectExtent l="0" t="0" r="0" b="4445"/>
+            <wp:docPr id="31" name="Imagem 31"/>
+            <wp:cNvGraphicFramePr>
+              <a:graphicFrameLocks xmlns:a="http://schemas.openxmlformats.org/drawingml/2006/main" noChangeAspect="1"/>
+            </wp:cNvGraphicFramePr>
+            <a:graphic xmlns:a="http://schemas.openxmlformats.org/drawingml/2006/main">
+              <a:graphicData uri="http://schemas.openxmlformats.org/drawingml/2006/picture">
+                <pic:pic xmlns:pic="http://schemas.openxmlformats.org/drawingml/2006/picture">
+                  <pic:nvPicPr>
+                    <pic:cNvPr id="1" name=""/>
+                    <pic:cNvPicPr/>
+                  </pic:nvPicPr>
+                  <pic:blipFill>
+                    <a:blip r:embed="rId37"/>
+                    <a:stretch>
+                      <a:fillRect/>
+                    </a:stretch>
+                  </pic:blipFill>
+                  <pic:spPr>
+                    <a:xfrm>
+                      <a:off x="0" y="0"/>
+                      <a:ext cx="3484530" cy="2420606"/>
+                    </a:xfrm>
+                    <a:prstGeom prst="rect">
+                      <a:avLst/>
+                    </a:prstGeom>
+                  </pic:spPr>
+                </pic:pic>
+              </a:graphicData>
+            </a:graphic>
+          </wp:inline>
+        </w:drawing>
+      </w:r>
+    </w:p>
+    <w:p>
+      <w:pPr>
+        <w:pStyle w:val="PargrafodaLista"/>
+        <w:ind w:left="426"/>
+        <w:rPr>
           <w:lang w:val="en-GB"/>
         </w:rPr>
       </w:pPr>
@@ -2746,16 +2890,60 @@
           <w:lang w:val="en-GB"/>
         </w:rPr>
       </w:pPr>
-      <w:proofErr w:type="spellStart"/>
       <w:r>
         <w:rPr>
           <w:b/>
           <w:lang w:val="en-GB"/>
         </w:rPr>
         <w:lastRenderedPageBreak/>
-        <w:t>Aaaa</w:t>
-      </w:r>
-      <w:proofErr w:type="spellEnd"/>
+        <w:t>Find All Projects – branch9</w:t>
+      </w:r>
+    </w:p>
+    <w:p>
+      <w:pPr>
+        <w:pStyle w:val="PargrafodaLista"/>
+        <w:ind w:left="426"/>
+        <w:rPr>
+          <w:lang w:val="en-GB"/>
+        </w:rPr>
+      </w:pPr>
+      <w:r>
+        <w:rPr>
+          <w:lang w:val="en-GB"/>
+        </w:rPr>
+        <w:t>aa</w:t>
+      </w:r>
+      <w:bookmarkStart w:id="0" w:name="_GoBack"/>
+      <w:bookmarkEnd w:id="0"/>
+    </w:p>
+    <w:p>
+      <w:pPr>
+        <w:rPr>
+          <w:b/>
+          <w:lang w:val="en-GB"/>
+        </w:rPr>
+      </w:pPr>
+      <w:r>
+        <w:rPr>
+          <w:b/>
+          <w:lang w:val="en-GB"/>
+        </w:rPr>
+        <w:br w:type="page"/>
+      </w:r>
+    </w:p>
+    <w:p>
+      <w:pPr>
+        <w:pStyle w:val="PargrafodaLista"/>
+        <w:numPr>
+          <w:ilvl w:val="1"/>
+          <w:numId w:val="1"/>
+        </w:numPr>
+        <w:ind w:left="426"/>
+        <w:rPr>
+          <w:b/>
+          <w:lang w:val="en-GB"/>
+        </w:rPr>
+      </w:pPr>
     </w:p>
     <w:p>
       <w:pPr>

</xml_diff>